<commit_message>
Minor changes to skills and combat.  See changelog
</commit_message>
<xml_diff>
--- a/farasoftcode/Docs/FS3.2/FS3 Combat Code Tutorial.docx
+++ b/farasoftcode/Docs/FS3.2/FS3 Combat Code Tutorial.docx
@@ -11,8 +11,6 @@
           <w:szCs w:val="32"/>
         </w:rPr>
       </w:pPr>
-      <w:bookmarkStart w:id="0" w:name="_GoBack"/>
-      <w:bookmarkEnd w:id="0"/>
       <w:r>
         <w:rPr>
           <w:sz w:val="32"/>
@@ -1793,7 +1791,7 @@
       <w:r>
         <w:br w:type="page"/>
       </w:r>
-      <w:bookmarkStart w:id="1" w:name="_Toc162884247"/>
+      <w:bookmarkStart w:id="0" w:name="_Toc162884247"/>
       <w:r>
         <w:lastRenderedPageBreak/>
         <w:t>Welcome to FS3 Combat</w:t>
@@ -1804,52 +1802,52 @@
       <w:r>
         <w:t>Tutorial</w:t>
       </w:r>
+      <w:bookmarkEnd w:id="0"/>
+    </w:p>
+    <w:p>
+      <w:r>
+        <w:t>The mechanics of the FS3 system are explained fully in the FS3 Player’s Guide and Storyteller’s Guide.   However, the beauty of the FS3 softcode system (available for PennMUSH) is that it takes care of most of those details for you.  This guide explains how to run and participate in combats using the coded commands.</w:t>
+      </w:r>
+    </w:p>
+    <w:p>
+      <w:pPr>
+        <w:pStyle w:val="Heading2"/>
+      </w:pPr>
+      <w:bookmarkStart w:id="1" w:name="_Toc162458448"/>
+      <w:bookmarkStart w:id="2" w:name="_Toc162884248"/>
+      <w:r>
+        <w:t>Copyright and License</w:t>
+      </w:r>
       <w:bookmarkEnd w:id="1"/>
-    </w:p>
-    <w:p>
-      <w:r>
-        <w:t>The mechanics of the FS3 system are explained fully in the FS3 Player’s Guide and Storyteller’s Guide.   However, the beauty of the FS3 softcode system (available for PennMUSH) is that it takes care of most of those details for you.  This guide explains how to run and participate in combats using the coded commands.</w:t>
-      </w:r>
-    </w:p>
-    <w:p>
-      <w:pPr>
-        <w:pStyle w:val="Heading2"/>
-      </w:pPr>
-      <w:bookmarkStart w:id="2" w:name="_Toc162458448"/>
-      <w:bookmarkStart w:id="3" w:name="_Toc162884248"/>
-      <w:r>
-        <w:t>Copyright and License</w:t>
-      </w:r>
       <w:bookmarkEnd w:id="2"/>
+    </w:p>
+    <w:p>
+      <w:r>
+        <w:t>The FS3 system is copyright 2007</w:t>
+      </w:r>
+      <w:r>
+        <w:t xml:space="preserve"> </w:t>
+      </w:r>
+      <w:r>
+        <w:t xml:space="preserve">by Linda </w:t>
+      </w:r>
+      <w:r>
+        <w:t>Naughton (aka Faraday)</w:t>
+      </w:r>
+      <w:r>
+        <w:t>. All rights reserved. You may reproduce and distribute part or all of these rules and create derivative works (games using FS3) providing a) You don't make any money from it, and b) You include this FS3 copyright and license notice in the distribution.</w:t>
+      </w:r>
+    </w:p>
+    <w:p/>
+    <w:p>
+      <w:pPr>
+        <w:pStyle w:val="Heading1"/>
+      </w:pPr>
+      <w:bookmarkStart w:id="3" w:name="_Toc162884249"/>
+      <w:r>
+        <w:t>How does combat work?</w:t>
+      </w:r>
       <w:bookmarkEnd w:id="3"/>
-    </w:p>
-    <w:p>
-      <w:r>
-        <w:t>The FS3 system is copyright 2007</w:t>
-      </w:r>
-      <w:r>
-        <w:t xml:space="preserve"> </w:t>
-      </w:r>
-      <w:r>
-        <w:t xml:space="preserve">by Linda </w:t>
-      </w:r>
-      <w:r>
-        <w:t>Naughton (aka Faraday)</w:t>
-      </w:r>
-      <w:r>
-        <w:t>. All rights reserved. You may reproduce and distribute part or all of these rules and create derivative works (games using FS3) providing a) You don't make any money from it, and b) You include this FS3 copyright and license notice in the distribution.</w:t>
-      </w:r>
-    </w:p>
-    <w:p/>
-    <w:p>
-      <w:pPr>
-        <w:pStyle w:val="Heading1"/>
-      </w:pPr>
-      <w:bookmarkStart w:id="4" w:name="_Toc162884249"/>
-      <w:r>
-        <w:t>How does combat work?</w:t>
-      </w:r>
-      <w:bookmarkEnd w:id="4"/>
     </w:p>
     <w:p>
       <w:r>
@@ -1946,11 +1944,11 @@
       <w:pPr>
         <w:pStyle w:val="Heading1"/>
       </w:pPr>
-      <w:bookmarkStart w:id="5" w:name="_Toc162884250"/>
+      <w:bookmarkStart w:id="4" w:name="_Toc162884250"/>
       <w:r>
         <w:t>Starting a Combat</w:t>
       </w:r>
-      <w:bookmarkEnd w:id="5"/>
+      <w:bookmarkEnd w:id="4"/>
     </w:p>
     <w:p>
       <w:r>
@@ -2287,13 +2285,13 @@
       <w:pPr>
         <w:pStyle w:val="Heading1"/>
       </w:pPr>
-      <w:bookmarkStart w:id="6" w:name="_Ref162862860"/>
-      <w:bookmarkStart w:id="7" w:name="_Toc162884251"/>
+      <w:bookmarkStart w:id="5" w:name="_Ref162862860"/>
+      <w:bookmarkStart w:id="6" w:name="_Toc162884251"/>
       <w:r>
         <w:t>Joining Combat</w:t>
       </w:r>
+      <w:bookmarkEnd w:id="5"/>
       <w:bookmarkEnd w:id="6"/>
-      <w:bookmarkEnd w:id="7"/>
     </w:p>
     <w:p>
       <w:r>
@@ -2413,6 +2411,55 @@
       <w:r>
         <w:t xml:space="preserve"> - is someone just watching the combat for kicks. An Observer may not be targeted, and may take no action other than controlling NPCs. </w:t>
       </w:r>
+    </w:p>
+    <w:p>
+      <w:pPr>
+        <w:pStyle w:val="ListParagraph"/>
+        <w:numPr>
+          <w:ilvl w:val="0"/>
+          <w:numId w:val="43"/>
+        </w:numPr>
+      </w:pPr>
+      <w:r>
+        <w:rPr>
+          <w:b/>
+          <w:bCs/>
+        </w:rPr>
+        <w:t xml:space="preserve">NPC Master </w:t>
+      </w:r>
+      <w:r>
+        <w:t>– is similar to an observer, but is counted in the pose tracking so the organizer doesn’t miss his NPC posing.</w:t>
+      </w:r>
+    </w:p>
+    <w:p>
+      <w:pPr>
+        <w:pStyle w:val="ListParagraph"/>
+        <w:numPr>
+          <w:ilvl w:val="0"/>
+          <w:numId w:val="43"/>
+        </w:numPr>
+      </w:pPr>
+      <w:r>
+        <w:rPr>
+          <w:b/>
+          <w:bCs/>
+        </w:rPr>
+        <w:t xml:space="preserve">Special types </w:t>
+      </w:r>
+      <w:r>
+        <w:t xml:space="preserve">– Your game may have defined special types of combatants, like “Bug-eyed monster” or “Cylon </w:t>
+      </w:r>
+      <w:r>
+        <w:t>Raider</w:t>
+      </w:r>
+      <w:r>
+        <w:t xml:space="preserve">”. </w:t>
+      </w:r>
+      <w:r>
+        <w:t xml:space="preserve"> These ultimately are treated the same as the other basic types (soldier/pilot/passenger) but with pre-configured armor, weapons and vehicle types.</w:t>
+      </w:r>
+      <w:bookmarkStart w:id="7" w:name="_GoBack"/>
+      <w:bookmarkEnd w:id="7"/>
     </w:p>
     <w:p/>
     <w:p>
@@ -3899,13 +3946,37 @@
               <w:rPr>
                 <w:rFonts w:ascii="Courier New" w:hAnsi="Courier New" w:cs="Courier New"/>
               </w:rPr>
-              <w:t>* range=&lt;range in meters&gt; - If not specified, system as</w:t>
-            </w:r>
-            <w:r>
-              <w:rPr>
-                <w:rFonts w:ascii="Courier New" w:hAnsi="Courier New" w:cs="Courier New"/>
-              </w:rPr>
-              <w:t>sumes range is point-blank.</w:t>
+              <w:t>* range=&lt;</w:t>
+            </w:r>
+            <w:r>
+              <w:rPr>
+                <w:rFonts w:ascii="Courier New" w:hAnsi="Courier New" w:cs="Courier New"/>
+              </w:rPr>
+              <w:t>short medium long</w:t>
+            </w:r>
+            <w:r>
+              <w:rPr>
+                <w:rFonts w:ascii="Courier New" w:hAnsi="Courier New" w:cs="Courier New"/>
+              </w:rPr>
+              <w:t>&gt; - If not specified, system as</w:t>
+            </w:r>
+            <w:r>
+              <w:rPr>
+                <w:rFonts w:ascii="Courier New" w:hAnsi="Courier New" w:cs="Courier New"/>
+              </w:rPr>
+              <w:t xml:space="preserve">sumes range is </w:t>
+            </w:r>
+            <w:r>
+              <w:rPr>
+                <w:rFonts w:ascii="Courier New" w:hAnsi="Courier New" w:cs="Courier New"/>
+              </w:rPr>
+              <w:t>short</w:t>
+            </w:r>
+            <w:r>
+              <w:rPr>
+                <w:rFonts w:ascii="Courier New" w:hAnsi="Courier New" w:cs="Courier New"/>
+              </w:rPr>
+              <w:t>.</w:t>
             </w:r>
             <w:r>
               <w:rPr>
@@ -6342,7 +6413,7 @@
         <w:rStyle w:val="PageNumber"/>
         <w:noProof/>
       </w:rPr>
-      <w:t>1</w:t>
+      <w:t>4</w:t>
     </w:r>
     <w:r>
       <w:rPr>
@@ -6379,7 +6450,7 @@
         <w:rStyle w:val="PageNumber"/>
         <w:noProof/>
       </w:rPr>
-      <w:t>2</w:t>
+      <w:t>14</w:t>
     </w:r>
     <w:r>
       <w:rPr>
@@ -12874,7 +12945,7 @@
 </file>
 
 <file path=customXml/itemProps1.xml><?xml version="1.0" encoding="utf-8"?>
-<ds:datastoreItem xmlns:ds="http://schemas.openxmlformats.org/officeDocument/2006/customXml" ds:itemID="{4FEB9849-E9E6-0D4C-8FBC-41DB378BDFCF}">
+<ds:datastoreItem xmlns:ds="http://schemas.openxmlformats.org/officeDocument/2006/customXml" ds:itemID="{444D53F7-2070-4646-942C-569F7E36F689}">
   <ds:schemaRefs>
     <ds:schemaRef ds:uri="http://schemas.openxmlformats.org/officeDocument/2006/bibliography"/>
   </ds:schemaRefs>

</xml_diff>

<commit_message>
Minor bugfixes. Secured global @funs differently.  Update FS3 attr list.
</commit_message>
<xml_diff>
--- a/farasoftcode/Docs/FS3.2/FS3 Combat Code Tutorial.docx
+++ b/farasoftcode/Docs/FS3.2/FS3 Combat Code Tutorial.docx
@@ -47,7 +47,14 @@
           <w:sz w:val="32"/>
           <w:szCs w:val="32"/>
         </w:rPr>
-        <w:t>FS3.1</w:t>
+        <w:t>FS3.</w:t>
+      </w:r>
+      <w:r>
+        <w:rPr>
+          <w:sz w:val="32"/>
+          <w:szCs w:val="32"/>
+        </w:rPr>
+        <w:t>2</w:t>
       </w:r>
     </w:p>
     <w:p>
@@ -73,6 +80,8 @@
           <w:bCs/>
         </w:rPr>
       </w:pPr>
+      <w:bookmarkStart w:id="0" w:name="_GoBack"/>
+      <w:bookmarkEnd w:id="0"/>
     </w:p>
     <w:p/>
     <w:p>
@@ -133,7 +142,7 @@
         <w:rPr>
           <w:noProof/>
         </w:rPr>
-        <w:instrText xml:space="preserve"> PAGEREF _Toc162884247 \h </w:instrText>
+        <w:instrText xml:space="preserve"> PAGEREF _Toc163897161 \h </w:instrText>
       </w:r>
       <w:r>
         <w:rPr>
@@ -193,7 +202,7 @@
         <w:rPr>
           <w:noProof/>
         </w:rPr>
-        <w:instrText xml:space="preserve"> PAGEREF _Toc162884248 \h </w:instrText>
+        <w:instrText xml:space="preserve"> PAGEREF _Toc163897162 \h </w:instrText>
       </w:r>
       <w:r>
         <w:rPr>
@@ -253,7 +262,7 @@
         <w:rPr>
           <w:noProof/>
         </w:rPr>
-        <w:instrText xml:space="preserve"> PAGEREF _Toc162884249 \h </w:instrText>
+        <w:instrText xml:space="preserve"> PAGEREF _Toc163897163 \h </w:instrText>
       </w:r>
       <w:r>
         <w:rPr>
@@ -313,7 +322,7 @@
         <w:rPr>
           <w:noProof/>
         </w:rPr>
-        <w:instrText xml:space="preserve"> PAGEREF _Toc162884250 \h </w:instrText>
+        <w:instrText xml:space="preserve"> PAGEREF _Toc163897164 \h </w:instrText>
       </w:r>
       <w:r>
         <w:rPr>
@@ -373,7 +382,7 @@
         <w:rPr>
           <w:noProof/>
         </w:rPr>
-        <w:instrText xml:space="preserve"> PAGEREF _Toc162884251 \h </w:instrText>
+        <w:instrText xml:space="preserve"> PAGEREF _Toc163897165 \h </w:instrText>
       </w:r>
       <w:r>
         <w:rPr>
@@ -433,7 +442,7 @@
         <w:rPr>
           <w:noProof/>
         </w:rPr>
-        <w:instrText xml:space="preserve"> PAGEREF _Toc162884252 \h </w:instrText>
+        <w:instrText xml:space="preserve"> PAGEREF _Toc163897166 \h </w:instrText>
       </w:r>
       <w:r>
         <w:rPr>
@@ -493,7 +502,7 @@
         <w:rPr>
           <w:noProof/>
         </w:rPr>
-        <w:instrText xml:space="preserve"> PAGEREF _Toc162884253 \h </w:instrText>
+        <w:instrText xml:space="preserve"> PAGEREF _Toc163897167 \h </w:instrText>
       </w:r>
       <w:r>
         <w:rPr>
@@ -553,7 +562,7 @@
         <w:rPr>
           <w:noProof/>
         </w:rPr>
-        <w:instrText xml:space="preserve"> PAGEREF _Toc162884254 \h </w:instrText>
+        <w:instrText xml:space="preserve"> PAGEREF _Toc163897168 \h </w:instrText>
       </w:r>
       <w:r>
         <w:rPr>
@@ -613,7 +622,7 @@
         <w:rPr>
           <w:noProof/>
         </w:rPr>
-        <w:instrText xml:space="preserve"> PAGEREF _Toc162884255 \h </w:instrText>
+        <w:instrText xml:space="preserve"> PAGEREF _Toc163897169 \h </w:instrText>
       </w:r>
       <w:r>
         <w:rPr>
@@ -673,7 +682,7 @@
         <w:rPr>
           <w:noProof/>
         </w:rPr>
-        <w:instrText xml:space="preserve"> PAGEREF _Toc162884256 \h </w:instrText>
+        <w:instrText xml:space="preserve"> PAGEREF _Toc163897170 \h </w:instrText>
       </w:r>
       <w:r>
         <w:rPr>
@@ -733,7 +742,7 @@
         <w:rPr>
           <w:noProof/>
         </w:rPr>
-        <w:instrText xml:space="preserve"> PAGEREF _Toc162884257 \h </w:instrText>
+        <w:instrText xml:space="preserve"> PAGEREF _Toc163897171 \h </w:instrText>
       </w:r>
       <w:r>
         <w:rPr>
@@ -793,7 +802,7 @@
         <w:rPr>
           <w:noProof/>
         </w:rPr>
-        <w:instrText xml:space="preserve"> PAGEREF _Toc162884258 \h </w:instrText>
+        <w:instrText xml:space="preserve"> PAGEREF _Toc163897172 \h </w:instrText>
       </w:r>
       <w:r>
         <w:rPr>
@@ -853,7 +862,7 @@
         <w:rPr>
           <w:noProof/>
         </w:rPr>
-        <w:instrText xml:space="preserve"> PAGEREF _Toc162884259 \h </w:instrText>
+        <w:instrText xml:space="preserve"> PAGEREF _Toc163897173 \h </w:instrText>
       </w:r>
       <w:r>
         <w:rPr>
@@ -870,7 +879,7 @@
         <w:rPr>
           <w:noProof/>
         </w:rPr>
-        <w:t>8</w:t>
+        <w:t>9</w:t>
       </w:r>
       <w:r>
         <w:rPr>
@@ -913,7 +922,7 @@
         <w:rPr>
           <w:noProof/>
         </w:rPr>
-        <w:instrText xml:space="preserve"> PAGEREF _Toc162884260 \h </w:instrText>
+        <w:instrText xml:space="preserve"> PAGEREF _Toc163897174 \h </w:instrText>
       </w:r>
       <w:r>
         <w:rPr>
@@ -973,7 +982,7 @@
         <w:rPr>
           <w:noProof/>
         </w:rPr>
-        <w:instrText xml:space="preserve"> PAGEREF _Toc162884261 \h </w:instrText>
+        <w:instrText xml:space="preserve"> PAGEREF _Toc163897175 \h </w:instrText>
       </w:r>
       <w:r>
         <w:rPr>
@@ -990,7 +999,7 @@
         <w:rPr>
           <w:noProof/>
         </w:rPr>
-        <w:t>9</w:t>
+        <w:t>10</w:t>
       </w:r>
       <w:r>
         <w:rPr>
@@ -1033,7 +1042,7 @@
         <w:rPr>
           <w:noProof/>
         </w:rPr>
-        <w:instrText xml:space="preserve"> PAGEREF _Toc162884262 \h </w:instrText>
+        <w:instrText xml:space="preserve"> PAGEREF _Toc163897176 \h </w:instrText>
       </w:r>
       <w:r>
         <w:rPr>
@@ -1093,7 +1102,7 @@
         <w:rPr>
           <w:noProof/>
         </w:rPr>
-        <w:instrText xml:space="preserve"> PAGEREF _Toc162884263 \h </w:instrText>
+        <w:instrText xml:space="preserve"> PAGEREF _Toc163897177 \h </w:instrText>
       </w:r>
       <w:r>
         <w:rPr>
@@ -1110,7 +1119,7 @@
         <w:rPr>
           <w:noProof/>
         </w:rPr>
-        <w:t>10</w:t>
+        <w:t>11</w:t>
       </w:r>
       <w:r>
         <w:rPr>
@@ -1153,7 +1162,7 @@
         <w:rPr>
           <w:noProof/>
         </w:rPr>
-        <w:instrText xml:space="preserve"> PAGEREF _Toc162884264 \h </w:instrText>
+        <w:instrText xml:space="preserve"> PAGEREF _Toc163897178 \h </w:instrText>
       </w:r>
       <w:r>
         <w:rPr>
@@ -1170,7 +1179,7 @@
         <w:rPr>
           <w:noProof/>
         </w:rPr>
-        <w:t>10</w:t>
+        <w:t>11</w:t>
       </w:r>
       <w:r>
         <w:rPr>
@@ -1213,7 +1222,7 @@
         <w:rPr>
           <w:noProof/>
         </w:rPr>
-        <w:instrText xml:space="preserve"> PAGEREF _Toc162884265 \h </w:instrText>
+        <w:instrText xml:space="preserve"> PAGEREF _Toc163897179 \h </w:instrText>
       </w:r>
       <w:r>
         <w:rPr>
@@ -1230,7 +1239,7 @@
         <w:rPr>
           <w:noProof/>
         </w:rPr>
-        <w:t>10</w:t>
+        <w:t>11</w:t>
       </w:r>
       <w:r>
         <w:rPr>
@@ -1273,7 +1282,7 @@
         <w:rPr>
           <w:noProof/>
         </w:rPr>
-        <w:instrText xml:space="preserve"> PAGEREF _Toc162884266 \h </w:instrText>
+        <w:instrText xml:space="preserve"> PAGEREF _Toc163897180 \h </w:instrText>
       </w:r>
       <w:r>
         <w:rPr>
@@ -1333,7 +1342,7 @@
         <w:rPr>
           <w:noProof/>
         </w:rPr>
-        <w:instrText xml:space="preserve"> PAGEREF _Toc162884267 \h </w:instrText>
+        <w:instrText xml:space="preserve"> PAGEREF _Toc163897181 \h </w:instrText>
       </w:r>
       <w:r>
         <w:rPr>
@@ -1393,7 +1402,7 @@
         <w:rPr>
           <w:noProof/>
         </w:rPr>
-        <w:instrText xml:space="preserve"> PAGEREF _Toc162884268 \h </w:instrText>
+        <w:instrText xml:space="preserve"> PAGEREF _Toc163897182 \h </w:instrText>
       </w:r>
       <w:r>
         <w:rPr>
@@ -1410,7 +1419,7 @@
         <w:rPr>
           <w:noProof/>
         </w:rPr>
-        <w:t>11</w:t>
+        <w:t>12</w:t>
       </w:r>
       <w:r>
         <w:rPr>
@@ -1453,7 +1462,7 @@
         <w:rPr>
           <w:noProof/>
         </w:rPr>
-        <w:instrText xml:space="preserve"> PAGEREF _Toc162884269 \h </w:instrText>
+        <w:instrText xml:space="preserve"> PAGEREF _Toc163897183 \h </w:instrText>
       </w:r>
       <w:r>
         <w:rPr>
@@ -1513,7 +1522,7 @@
         <w:rPr>
           <w:noProof/>
         </w:rPr>
-        <w:instrText xml:space="preserve"> PAGEREF _Toc162884270 \h </w:instrText>
+        <w:instrText xml:space="preserve"> PAGEREF _Toc163897184 \h </w:instrText>
       </w:r>
       <w:r>
         <w:rPr>
@@ -1530,7 +1539,7 @@
         <w:rPr>
           <w:noProof/>
         </w:rPr>
-        <w:t>12</w:t>
+        <w:t>13</w:t>
       </w:r>
       <w:r>
         <w:rPr>
@@ -1573,7 +1582,7 @@
         <w:rPr>
           <w:noProof/>
         </w:rPr>
-        <w:instrText xml:space="preserve"> PAGEREF _Toc162884271 \h </w:instrText>
+        <w:instrText xml:space="preserve"> PAGEREF _Toc163897185 \h </w:instrText>
       </w:r>
       <w:r>
         <w:rPr>
@@ -1633,7 +1642,7 @@
         <w:rPr>
           <w:noProof/>
         </w:rPr>
-        <w:instrText xml:space="preserve"> PAGEREF _Toc162884272 \h </w:instrText>
+        <w:instrText xml:space="preserve"> PAGEREF _Toc163897186 \h </w:instrText>
       </w:r>
       <w:r>
         <w:rPr>
@@ -1693,7 +1702,7 @@
         <w:rPr>
           <w:noProof/>
         </w:rPr>
-        <w:instrText xml:space="preserve"> PAGEREF _Toc162884273 \h </w:instrText>
+        <w:instrText xml:space="preserve"> PAGEREF _Toc163897187 \h </w:instrText>
       </w:r>
       <w:r>
         <w:rPr>
@@ -1710,7 +1719,7 @@
         <w:rPr>
           <w:noProof/>
         </w:rPr>
-        <w:t>13</w:t>
+        <w:t>14</w:t>
       </w:r>
       <w:r>
         <w:rPr>
@@ -1753,7 +1762,7 @@
         <w:rPr>
           <w:noProof/>
         </w:rPr>
-        <w:instrText xml:space="preserve"> PAGEREF _Toc162884274 \h </w:instrText>
+        <w:instrText xml:space="preserve"> PAGEREF _Toc163897188 \h </w:instrText>
       </w:r>
       <w:r>
         <w:rPr>
@@ -1791,7 +1800,7 @@
       <w:r>
         <w:br w:type="page"/>
       </w:r>
-      <w:bookmarkStart w:id="0" w:name="_Toc162884247"/>
+      <w:bookmarkStart w:id="1" w:name="_Toc163897161"/>
       <w:r>
         <w:lastRenderedPageBreak/>
         <w:t>Welcome to FS3 Combat</w:t>
@@ -1802,7 +1811,7 @@
       <w:r>
         <w:t>Tutorial</w:t>
       </w:r>
-      <w:bookmarkEnd w:id="0"/>
+      <w:bookmarkEnd w:id="1"/>
     </w:p>
     <w:p>
       <w:r>
@@ -1813,13 +1822,13 @@
       <w:pPr>
         <w:pStyle w:val="Heading2"/>
       </w:pPr>
-      <w:bookmarkStart w:id="1" w:name="_Toc162458448"/>
-      <w:bookmarkStart w:id="2" w:name="_Toc162884248"/>
+      <w:bookmarkStart w:id="2" w:name="_Toc162458448"/>
+      <w:bookmarkStart w:id="3" w:name="_Toc163897162"/>
       <w:r>
         <w:t>Copyright and License</w:t>
       </w:r>
-      <w:bookmarkEnd w:id="1"/>
       <w:bookmarkEnd w:id="2"/>
+      <w:bookmarkEnd w:id="3"/>
     </w:p>
     <w:p>
       <w:r>
@@ -1843,11 +1852,11 @@
       <w:pPr>
         <w:pStyle w:val="Heading1"/>
       </w:pPr>
-      <w:bookmarkStart w:id="3" w:name="_Toc162884249"/>
+      <w:bookmarkStart w:id="4" w:name="_Toc163897163"/>
       <w:r>
         <w:t>How does combat work?</w:t>
       </w:r>
-      <w:bookmarkEnd w:id="3"/>
+      <w:bookmarkEnd w:id="4"/>
     </w:p>
     <w:p>
       <w:r>
@@ -1944,11 +1953,11 @@
       <w:pPr>
         <w:pStyle w:val="Heading1"/>
       </w:pPr>
-      <w:bookmarkStart w:id="4" w:name="_Toc162884250"/>
+      <w:bookmarkStart w:id="5" w:name="_Toc163897164"/>
       <w:r>
         <w:t>Starting a Combat</w:t>
       </w:r>
-      <w:bookmarkEnd w:id="4"/>
+      <w:bookmarkEnd w:id="5"/>
     </w:p>
     <w:p>
       <w:r>
@@ -2001,7 +2010,7 @@
         <w:rPr>
           <w:noProof/>
         </w:rPr>
-        <w:t>10</w:t>
+        <w:t>11</w:t>
       </w:r>
       <w:r>
         <w:fldChar w:fldCharType="end"/>
@@ -2285,13 +2294,13 @@
       <w:pPr>
         <w:pStyle w:val="Heading1"/>
       </w:pPr>
-      <w:bookmarkStart w:id="5" w:name="_Ref162862860"/>
-      <w:bookmarkStart w:id="6" w:name="_Toc162884251"/>
+      <w:bookmarkStart w:id="6" w:name="_Ref162862860"/>
+      <w:bookmarkStart w:id="7" w:name="_Toc163897165"/>
       <w:r>
         <w:t>Joining Combat</w:t>
       </w:r>
-      <w:bookmarkEnd w:id="5"/>
       <w:bookmarkEnd w:id="6"/>
+      <w:bookmarkEnd w:id="7"/>
     </w:p>
     <w:p>
       <w:r>
@@ -2458,8 +2467,6 @@
       <w:r>
         <w:t xml:space="preserve"> These ultimately are treated the same as the other basic types (soldier/pilot/passenger) but with pre-configured armor, weapons and vehicle types.</w:t>
       </w:r>
-      <w:bookmarkStart w:id="7" w:name="_GoBack"/>
-      <w:bookmarkEnd w:id="7"/>
     </w:p>
     <w:p/>
     <w:p>
@@ -2647,7 +2654,7 @@
       <w:pPr>
         <w:pStyle w:val="Heading1"/>
       </w:pPr>
-      <w:bookmarkStart w:id="8" w:name="_Toc162884252"/>
+      <w:bookmarkStart w:id="8" w:name="_Toc163897166"/>
       <w:r>
         <w:t>Combat HUD</w:t>
       </w:r>
@@ -3174,7 +3181,7 @@
         <w:pStyle w:val="Heading1"/>
       </w:pPr>
       <w:bookmarkStart w:id="9" w:name="_Ref162863740"/>
-      <w:bookmarkStart w:id="10" w:name="_Toc162884253"/>
+      <w:bookmarkStart w:id="10" w:name="_Toc163897167"/>
       <w:r>
         <w:t>Damage</w:t>
       </w:r>
@@ -3339,7 +3346,7 @@
       <w:pPr>
         <w:pStyle w:val="Heading1"/>
       </w:pPr>
-      <w:bookmarkStart w:id="11" w:name="_Toc162884254"/>
+      <w:bookmarkStart w:id="11" w:name="_Toc163897168"/>
       <w:r>
         <w:t>Knockout</w:t>
       </w:r>
@@ -3517,7 +3524,7 @@
       <w:pPr>
         <w:pStyle w:val="Heading1"/>
       </w:pPr>
-      <w:bookmarkStart w:id="12" w:name="_Toc162884255"/>
+      <w:bookmarkStart w:id="12" w:name="_Toc163897169"/>
       <w:r>
         <w:t>Gear</w:t>
       </w:r>
@@ -3708,7 +3715,7 @@
       <w:pPr>
         <w:pStyle w:val="Heading1"/>
       </w:pPr>
-      <w:bookmarkStart w:id="13" w:name="_Toc162884256"/>
+      <w:bookmarkStart w:id="13" w:name="_Toc163897170"/>
       <w:r>
         <w:t>Free Actions</w:t>
       </w:r>
@@ -3807,7 +3814,7 @@
       <w:pPr>
         <w:pStyle w:val="Heading1"/>
       </w:pPr>
-      <w:bookmarkStart w:id="14" w:name="_Toc162884257"/>
+      <w:bookmarkStart w:id="14" w:name="_Toc163897171"/>
       <w:r>
         <w:t>Regular Actions</w:t>
       </w:r>
@@ -4412,7 +4419,7 @@
       <w:pPr>
         <w:pStyle w:val="Heading1"/>
       </w:pPr>
-      <w:bookmarkStart w:id="15" w:name="_Toc162884258"/>
+      <w:bookmarkStart w:id="15" w:name="_Toc163897172"/>
       <w:r>
         <w:t>Luck</w:t>
       </w:r>
@@ -4565,7 +4572,7 @@
       <w:pPr>
         <w:pStyle w:val="Heading1"/>
       </w:pPr>
-      <w:bookmarkStart w:id="16" w:name="_Toc162884259"/>
+      <w:bookmarkStart w:id="16" w:name="_Toc163897173"/>
       <w:r>
         <w:t>Healing</w:t>
       </w:r>
@@ -4705,7 +4712,7 @@
       <w:pPr>
         <w:pStyle w:val="Heading1"/>
       </w:pPr>
-      <w:bookmarkStart w:id="17" w:name="_Toc162884260"/>
+      <w:bookmarkStart w:id="17" w:name="_Toc163897174"/>
       <w:r>
         <w:t>Vehicles</w:t>
       </w:r>
@@ -4885,7 +4892,7 @@
       <w:pPr>
         <w:pStyle w:val="Heading1"/>
       </w:pPr>
-      <w:bookmarkStart w:id="18" w:name="_Toc162884261"/>
+      <w:bookmarkStart w:id="18" w:name="_Toc163897175"/>
       <w:r>
         <w:t>NPCs</w:t>
       </w:r>
@@ -5069,7 +5076,7 @@
       <w:pPr>
         <w:pStyle w:val="Heading2"/>
       </w:pPr>
-      <w:bookmarkStart w:id="19" w:name="_Toc162884262"/>
+      <w:bookmarkStart w:id="19" w:name="_Toc163897176"/>
       <w:r>
         <w:t>Controlling NPCs</w:t>
       </w:r>
@@ -5275,7 +5282,7 @@
       <w:pPr>
         <w:pStyle w:val="Heading2"/>
       </w:pPr>
-      <w:bookmarkStart w:id="20" w:name="_Toc162884263"/>
+      <w:bookmarkStart w:id="20" w:name="_Toc163897177"/>
       <w:r>
         <w:t>NPC Skills</w:t>
       </w:r>
@@ -5290,7 +5297,7 @@
       <w:pPr>
         <w:pStyle w:val="Heading2"/>
       </w:pPr>
-      <w:bookmarkStart w:id="21" w:name="_Toc162884264"/>
+      <w:bookmarkStart w:id="21" w:name="_Toc163897178"/>
       <w:r>
         <w:t>Damage and NPCs</w:t>
       </w:r>
@@ -5307,7 +5314,7 @@
         <w:pStyle w:val="Heading1"/>
       </w:pPr>
       <w:bookmarkStart w:id="22" w:name="_Ref162862397"/>
-      <w:bookmarkStart w:id="23" w:name="_Toc162884265"/>
+      <w:bookmarkStart w:id="23" w:name="_Toc163897179"/>
       <w:r>
         <w:t>Organizer Commands</w:t>
       </w:r>
@@ -5323,7 +5330,7 @@
       <w:pPr>
         <w:pStyle w:val="Heading2"/>
       </w:pPr>
-      <w:bookmarkStart w:id="24" w:name="_Toc162884266"/>
+      <w:bookmarkStart w:id="24" w:name="_Toc163897180"/>
       <w:r>
         <w:t>Pose and Action Tracking</w:t>
       </w:r>
@@ -5398,7 +5405,7 @@
       <w:pPr>
         <w:pStyle w:val="Heading2"/>
       </w:pPr>
-      <w:bookmarkStart w:id="25" w:name="_Toc162884267"/>
+      <w:bookmarkStart w:id="25" w:name="_Toc163897181"/>
       <w:r>
         <w:t>Teams</w:t>
       </w:r>
@@ -5472,7 +5479,7 @@
       <w:pPr>
         <w:pStyle w:val="Heading2"/>
       </w:pPr>
-      <w:bookmarkStart w:id="26" w:name="_Toc162884268"/>
+      <w:bookmarkStart w:id="26" w:name="_Toc163897182"/>
       <w:r>
         <w:t>Targets</w:t>
       </w:r>
@@ -5712,7 +5719,7 @@
       <w:pPr>
         <w:pStyle w:val="Heading2"/>
       </w:pPr>
-      <w:bookmarkStart w:id="27" w:name="_Toc162884269"/>
+      <w:bookmarkStart w:id="27" w:name="_Toc163897183"/>
       <w:r>
         <w:t>Modifiers</w:t>
       </w:r>
@@ -5775,7 +5782,7 @@
       <w:pPr>
         <w:pStyle w:val="Heading2"/>
       </w:pPr>
-      <w:bookmarkStart w:id="28" w:name="_Toc162884270"/>
+      <w:bookmarkStart w:id="28" w:name="_Toc163897184"/>
       <w:r>
         <w:t>Damage</w:t>
       </w:r>
@@ -5971,7 +5978,7 @@
       <w:pPr>
         <w:pStyle w:val="Heading2"/>
       </w:pPr>
-      <w:bookmarkStart w:id="29" w:name="_Toc162884271"/>
+      <w:bookmarkStart w:id="29" w:name="_Toc163897185"/>
       <w:r>
         <w:t>Booby Traps and Unmanned Vehicles</w:t>
       </w:r>
@@ -6037,7 +6044,7 @@
       <w:pPr>
         <w:pStyle w:val="Heading2"/>
       </w:pPr>
-      <w:bookmarkStart w:id="30" w:name="_Toc162884272"/>
+      <w:bookmarkStart w:id="30" w:name="_Toc163897186"/>
       <w:r>
         <w:t>Robots and AIs</w:t>
       </w:r>
@@ -6058,7 +6065,7 @@
       <w:pPr>
         <w:pStyle w:val="Heading2"/>
       </w:pPr>
-      <w:bookmarkStart w:id="31" w:name="_Toc162884273"/>
+      <w:bookmarkStart w:id="31" w:name="_Toc163897187"/>
       <w:r>
         <w:t>Balancing Combats</w:t>
       </w:r>
@@ -6212,7 +6219,7 @@
       <w:pPr>
         <w:pStyle w:val="Heading2"/>
       </w:pPr>
-      <w:bookmarkStart w:id="32" w:name="_Toc162884274"/>
+      <w:bookmarkStart w:id="32" w:name="_Toc163897188"/>
       <w:r>
         <w:t>Bugs and Logs</w:t>
       </w:r>
@@ -6413,7 +6420,7 @@
         <w:rStyle w:val="PageNumber"/>
         <w:noProof/>
       </w:rPr>
-      <w:t>4</w:t>
+      <w:t>1</w:t>
     </w:r>
     <w:r>
       <w:rPr>
@@ -6450,7 +6457,7 @@
         <w:rStyle w:val="PageNumber"/>
         <w:noProof/>
       </w:rPr>
-      <w:t>14</w:t>
+      <w:t>1</w:t>
     </w:r>
     <w:r>
       <w:rPr>
@@ -12945,7 +12952,7 @@
 </file>
 
 <file path=customXml/itemProps1.xml><?xml version="1.0" encoding="utf-8"?>
-<ds:datastoreItem xmlns:ds="http://schemas.openxmlformats.org/officeDocument/2006/customXml" ds:itemID="{444D53F7-2070-4646-942C-569F7E36F689}">
+<ds:datastoreItem xmlns:ds="http://schemas.openxmlformats.org/officeDocument/2006/customXml" ds:itemID="{7C5CC6F5-9219-C447-B36C-EA1633131715}">
   <ds:schemaRefs>
     <ds:schemaRef ds:uri="http://schemas.openxmlformats.org/officeDocument/2006/bibliography"/>
   </ds:schemaRefs>

</xml_diff>